<commit_message>
creacion de la funcion obtenerPicoYPlaca con sus respectivas validaciones
</commit_message>
<xml_diff>
--- a/placas/Ejercicio Placas.docx
+++ b/placas/Ejercicio Placas.docx
@@ -822,7 +822,23 @@
           <w:b/>
           <w:bCs/>
         </w:rPr>
-        <w:t>Incorrectos si no cumple el primer carácter no va avanzar al segundo.</w:t>
+        <w:t xml:space="preserve">Incorrectos si no cumple el primer carácter no </w:t>
+      </w:r>
+      <w:proofErr w:type="gramStart"/>
+      <w:r>
+        <w:rPr>
+          <w:b/>
+          <w:bCs/>
+        </w:rPr>
+        <w:t>va</w:t>
+      </w:r>
+      <w:proofErr w:type="gramEnd"/>
+      <w:r>
+        <w:rPr>
+          <w:b/>
+          <w:bCs/>
+        </w:rPr>
+        <w:t xml:space="preserve"> avanzar al segundo.</w:t>
       </w:r>
     </w:p>
     <w:p>
@@ -839,9 +855,9 @@
           <w:bCs/>
         </w:rPr>
         <w:drawing>
-          <wp:inline distT="0" distB="0" distL="0" distR="0" wp14:anchorId="286565D4" wp14:editId="632AF36F">
-            <wp:extent cx="1764000" cy="1513630"/>
-            <wp:effectExtent l="0" t="0" r="8255" b="0"/>
+          <wp:inline distT="0" distB="0" distL="0" distR="0" wp14:anchorId="286565D4" wp14:editId="01CA259B">
+            <wp:extent cx="2097739" cy="1800000"/>
+            <wp:effectExtent l="0" t="0" r="0" b="0"/>
             <wp:docPr id="1561738542" name="Imagen 1" descr="Interfaz de usuario gráfica, Aplicación&#10;&#10;El contenido generado por IA puede ser incorrecto."/>
             <wp:cNvGraphicFramePr>
               <a:graphicFrameLocks xmlns:a="http://schemas.openxmlformats.org/drawingml/2006/main" noChangeAspect="1"/>
@@ -862,7 +878,7 @@
                   <pic:spPr>
                     <a:xfrm>
                       <a:off x="0" y="0"/>
-                      <a:ext cx="1764000" cy="1513630"/>
+                      <a:ext cx="2097739" cy="1800000"/>
                     </a:xfrm>
                     <a:prstGeom prst="rect">
                       <a:avLst/>
@@ -887,9 +903,9 @@
           <w:bCs/>
         </w:rPr>
         <w:drawing>
-          <wp:inline distT="0" distB="0" distL="0" distR="0" wp14:anchorId="6F216D8A" wp14:editId="19C00578">
-            <wp:extent cx="1764000" cy="1513630"/>
-            <wp:effectExtent l="0" t="0" r="8255" b="0"/>
+          <wp:inline distT="0" distB="0" distL="0" distR="0" wp14:anchorId="6F216D8A" wp14:editId="0AC4A9D6">
+            <wp:extent cx="2097739" cy="1800000"/>
+            <wp:effectExtent l="0" t="0" r="0" b="0"/>
             <wp:docPr id="1818992381" name="Imagen 1" descr="Interfaz de usuario gráfica, Aplicación&#10;&#10;El contenido generado por IA puede ser incorrecto."/>
             <wp:cNvGraphicFramePr>
               <a:graphicFrameLocks xmlns:a="http://schemas.openxmlformats.org/drawingml/2006/main" noChangeAspect="1"/>
@@ -910,6 +926,198 @@
                   <pic:spPr>
                     <a:xfrm>
                       <a:off x="0" y="0"/>
+                      <a:ext cx="2097739" cy="1800000"/>
+                    </a:xfrm>
+                    <a:prstGeom prst="rect">
+                      <a:avLst/>
+                    </a:prstGeom>
+                  </pic:spPr>
+                </pic:pic>
+              </a:graphicData>
+            </a:graphic>
+          </wp:inline>
+        </w:drawing>
+      </w:r>
+    </w:p>
+    <w:p>
+      <w:pPr>
+        <w:jc w:val="both"/>
+        <w:rPr>
+          <w:b/>
+          <w:bCs/>
+        </w:rPr>
+      </w:pPr>
+      <w:proofErr w:type="spellStart"/>
+      <w:r>
+        <w:rPr>
+          <w:b/>
+          <w:bCs/>
+        </w:rPr>
+        <w:t>obtenerDiasPicoYPlaca</w:t>
+      </w:r>
+      <w:proofErr w:type="spellEnd"/>
+    </w:p>
+    <w:p>
+      <w:pPr>
+        <w:jc w:val="both"/>
+        <w:rPr>
+          <w:b/>
+          <w:bCs/>
+        </w:rPr>
+      </w:pPr>
+      <w:r>
+        <w:rPr>
+          <w:b/>
+          <w:bCs/>
+        </w:rPr>
+        <w:drawing>
+          <wp:inline distT="0" distB="0" distL="0" distR="0" wp14:anchorId="660F21B7" wp14:editId="5DBA099E">
+            <wp:extent cx="1895864" cy="1800000"/>
+            <wp:effectExtent l="0" t="0" r="0" b="0"/>
+            <wp:docPr id="1258281294" name="Imagen 1" descr="Interfaz de usuario gráfica, Aplicación&#10;&#10;El contenido generado por IA puede ser incorrecto."/>
+            <wp:cNvGraphicFramePr>
+              <a:graphicFrameLocks xmlns:a="http://schemas.openxmlformats.org/drawingml/2006/main" noChangeAspect="1"/>
+            </wp:cNvGraphicFramePr>
+            <a:graphic xmlns:a="http://schemas.openxmlformats.org/drawingml/2006/main">
+              <a:graphicData uri="http://schemas.openxmlformats.org/drawingml/2006/picture">
+                <pic:pic xmlns:pic="http://schemas.openxmlformats.org/drawingml/2006/picture">
+                  <pic:nvPicPr>
+                    <pic:cNvPr id="1258281294" name="Imagen 1" descr="Interfaz de usuario gráfica, Aplicación&#10;&#10;El contenido generado por IA puede ser incorrecto."/>
+                    <pic:cNvPicPr/>
+                  </pic:nvPicPr>
+                  <pic:blipFill>
+                    <a:blip r:embed="rId20"/>
+                    <a:stretch>
+                      <a:fillRect/>
+                    </a:stretch>
+                  </pic:blipFill>
+                  <pic:spPr>
+                    <a:xfrm>
+                      <a:off x="0" y="0"/>
+                      <a:ext cx="1895864" cy="1800000"/>
+                    </a:xfrm>
+                    <a:prstGeom prst="rect">
+                      <a:avLst/>
+                    </a:prstGeom>
+                  </pic:spPr>
+                </pic:pic>
+              </a:graphicData>
+            </a:graphic>
+          </wp:inline>
+        </w:drawing>
+      </w:r>
+      <w:r>
+        <w:rPr>
+          <w:b/>
+          <w:bCs/>
+        </w:rPr>
+        <w:t xml:space="preserve"> </w:t>
+      </w:r>
+      <w:r>
+        <w:rPr>
+          <w:b/>
+          <w:bCs/>
+        </w:rPr>
+        <w:drawing>
+          <wp:inline distT="0" distB="0" distL="0" distR="0" wp14:anchorId="1F2168FB" wp14:editId="39AF3E8E">
+            <wp:extent cx="1895864" cy="1800000"/>
+            <wp:effectExtent l="0" t="0" r="0" b="0"/>
+            <wp:docPr id="632616285" name="Imagen 1" descr="Interfaz de usuario gráfica, Aplicación&#10;&#10;El contenido generado por IA puede ser incorrecto."/>
+            <wp:cNvGraphicFramePr>
+              <a:graphicFrameLocks xmlns:a="http://schemas.openxmlformats.org/drawingml/2006/main" noChangeAspect="1"/>
+            </wp:cNvGraphicFramePr>
+            <a:graphic xmlns:a="http://schemas.openxmlformats.org/drawingml/2006/main">
+              <a:graphicData uri="http://schemas.openxmlformats.org/drawingml/2006/picture">
+                <pic:pic xmlns:pic="http://schemas.openxmlformats.org/drawingml/2006/picture">
+                  <pic:nvPicPr>
+                    <pic:cNvPr id="632616285" name="Imagen 1" descr="Interfaz de usuario gráfica, Aplicación&#10;&#10;El contenido generado por IA puede ser incorrecto."/>
+                    <pic:cNvPicPr/>
+                  </pic:nvPicPr>
+                  <pic:blipFill>
+                    <a:blip r:embed="rId21"/>
+                    <a:stretch>
+                      <a:fillRect/>
+                    </a:stretch>
+                  </pic:blipFill>
+                  <pic:spPr>
+                    <a:xfrm>
+                      <a:off x="0" y="0"/>
+                      <a:ext cx="1895864" cy="1800000"/>
+                    </a:xfrm>
+                    <a:prstGeom prst="rect">
+                      <a:avLst/>
+                    </a:prstGeom>
+                  </pic:spPr>
+                </pic:pic>
+              </a:graphicData>
+            </a:graphic>
+          </wp:inline>
+        </w:drawing>
+      </w:r>
+    </w:p>
+    <w:p>
+      <w:pPr>
+        <w:jc w:val="both"/>
+        <w:rPr>
+          <w:b/>
+          <w:bCs/>
+        </w:rPr>
+      </w:pPr>
+    </w:p>
+    <w:p>
+      <w:pPr>
+        <w:jc w:val="both"/>
+        <w:rPr>
+          <w:b/>
+          <w:bCs/>
+        </w:rPr>
+      </w:pPr>
+      <w:r>
+        <w:rPr>
+          <w:b/>
+          <w:bCs/>
+        </w:rPr>
+        <w:lastRenderedPageBreak/>
+        <w:t>Errores cuando es una placa que no existe</w:t>
+      </w:r>
+    </w:p>
+    <w:p>
+      <w:pPr>
+        <w:jc w:val="both"/>
+        <w:rPr>
+          <w:b/>
+          <w:bCs/>
+        </w:rPr>
+      </w:pPr>
+      <w:r>
+        <w:rPr>
+          <w:b/>
+          <w:bCs/>
+        </w:rPr>
+        <w:drawing>
+          <wp:inline distT="0" distB="0" distL="0" distR="0" wp14:anchorId="20557152" wp14:editId="37F24701">
+            <wp:extent cx="1764000" cy="1513630"/>
+            <wp:effectExtent l="0" t="0" r="8255" b="0"/>
+            <wp:docPr id="463767834" name="Imagen 1"/>
+            <wp:cNvGraphicFramePr>
+              <a:graphicFrameLocks xmlns:a="http://schemas.openxmlformats.org/drawingml/2006/main" noChangeAspect="1"/>
+            </wp:cNvGraphicFramePr>
+            <a:graphic xmlns:a="http://schemas.openxmlformats.org/drawingml/2006/main">
+              <a:graphicData uri="http://schemas.openxmlformats.org/drawingml/2006/picture">
+                <pic:pic xmlns:pic="http://schemas.openxmlformats.org/drawingml/2006/picture">
+                  <pic:nvPicPr>
+                    <pic:cNvPr id="463767834" name=""/>
+                    <pic:cNvPicPr/>
+                  </pic:nvPicPr>
+                  <pic:blipFill>
+                    <a:blip r:embed="rId22"/>
+                    <a:stretch>
+                      <a:fillRect/>
+                    </a:stretch>
+                  </pic:blipFill>
+                  <pic:spPr>
+                    <a:xfrm>
+                      <a:off x="0" y="0"/>
                       <a:ext cx="1764000" cy="1513630"/>
                     </a:xfrm>
                     <a:prstGeom prst="rect">
@@ -922,6 +1130,16 @@
           </wp:inline>
         </w:drawing>
       </w:r>
+    </w:p>
+    <w:p>
+      <w:pPr>
+        <w:jc w:val="both"/>
+        <w:rPr>
+          <w:b/>
+          <w:bCs/>
+          <w:u w:val="single"/>
+        </w:rPr>
+      </w:pPr>
     </w:p>
     <w:sectPr>
       <w:pgSz w:w="11906" w:h="16838"/>

</xml_diff>